<commit_message>
literarni smery + minor changes
</commit_message>
<xml_diff>
--- a/12_george_orwell-farma_zvirat.docx
+++ b/12_george_orwell-farma_zvirat.docx
@@ -59,6 +59,18 @@
         </w:rPr>
         <w:t>Farma zvířat</w:t>
       </w:r>
+      <w:r>
+        <w:fldChar w:fldCharType="begin"/>
+      </w:r>
+      <w:r>
+        <w:instrText xml:space="preserve"> INCLUDEPICTURE "https://www.knihydobrovsky.cz/thumbs/author-description/authors/156404/photo_1614523269.jpg" \* MERGEFORMATINET </w:instrText>
+      </w:r>
+      <w:r>
+        <w:fldChar w:fldCharType="separate"/>
+      </w:r>
+      <w:r>
+        <w:fldChar w:fldCharType="end"/>
+      </w:r>
     </w:p>
     <w:p>
       <w:pPr>
@@ -75,6 +87,81 @@
           <w14:ligatures w14:val="none"/>
         </w:rPr>
       </w:pPr>
+      <w:r>
+        <w:rPr>
+          <w:noProof/>
+        </w:rPr>
+        <w:drawing>
+          <wp:anchor distT="0" distB="0" distL="114300" distR="114300" simplePos="0" relativeHeight="251658240" behindDoc="1" locked="0" layoutInCell="1" allowOverlap="1" wp14:anchorId="2FD183E7" wp14:editId="6DAF794E">
+            <wp:simplePos x="0" y="0"/>
+            <wp:positionH relativeFrom="column">
+              <wp:posOffset>4156710</wp:posOffset>
+            </wp:positionH>
+            <wp:positionV relativeFrom="paragraph">
+              <wp:posOffset>68580</wp:posOffset>
+            </wp:positionV>
+            <wp:extent cx="2098040" cy="2397125"/>
+            <wp:effectExtent l="0" t="0" r="0" b="3175"/>
+            <wp:wrapTight wrapText="bothSides">
+              <wp:wrapPolygon edited="0">
+                <wp:start x="0" y="0"/>
+                <wp:lineTo x="0" y="21514"/>
+                <wp:lineTo x="21443" y="21514"/>
+                <wp:lineTo x="21443" y="0"/>
+                <wp:lineTo x="0" y="0"/>
+              </wp:wrapPolygon>
+            </wp:wrapTight>
+            <wp:docPr id="922610665" name="Picture 1" descr="George Orwell | Knihy Dobrovský"/>
+            <wp:cNvGraphicFramePr>
+              <a:graphicFrameLocks xmlns:a="http://schemas.openxmlformats.org/drawingml/2006/main" noChangeAspect="1"/>
+            </wp:cNvGraphicFramePr>
+            <a:graphic xmlns:a="http://schemas.openxmlformats.org/drawingml/2006/main">
+              <a:graphicData uri="http://schemas.openxmlformats.org/drawingml/2006/picture">
+                <pic:pic xmlns:pic="http://schemas.openxmlformats.org/drawingml/2006/picture">
+                  <pic:nvPicPr>
+                    <pic:cNvPr id="0" name="Picture 1" descr="George Orwell | Knihy Dobrovský"/>
+                    <pic:cNvPicPr>
+                      <a:picLocks noChangeAspect="1" noChangeArrowheads="1"/>
+                    </pic:cNvPicPr>
+                  </pic:nvPicPr>
+                  <pic:blipFill>
+                    <a:blip r:embed="rId5">
+                      <a:extLst>
+                        <a:ext uri="{28A0092B-C50C-407E-A947-70E740481C1C}">
+                          <a14:useLocalDpi xmlns:a14="http://schemas.microsoft.com/office/drawing/2010/main" val="0"/>
+                        </a:ext>
+                      </a:extLst>
+                    </a:blip>
+                    <a:srcRect/>
+                    <a:stretch>
+                      <a:fillRect/>
+                    </a:stretch>
+                  </pic:blipFill>
+                  <pic:spPr bwMode="auto">
+                    <a:xfrm>
+                      <a:off x="0" y="0"/>
+                      <a:ext cx="2098040" cy="2397125"/>
+                    </a:xfrm>
+                    <a:prstGeom prst="rect">
+                      <a:avLst/>
+                    </a:prstGeom>
+                    <a:noFill/>
+                    <a:ln>
+                      <a:noFill/>
+                    </a:ln>
+                  </pic:spPr>
+                </pic:pic>
+              </a:graphicData>
+            </a:graphic>
+            <wp14:sizeRelH relativeFrom="page">
+              <wp14:pctWidth>0</wp14:pctWidth>
+            </wp14:sizeRelH>
+            <wp14:sizeRelV relativeFrom="page">
+              <wp14:pctHeight>0</wp14:pctHeight>
+            </wp14:sizeRelV>
+          </wp:anchor>
+        </w:drawing>
+      </w:r>
     </w:p>
     <w:p>
       <w:pPr>
@@ -133,18 +220,6 @@
       <w:r>
         <w:rPr>
           <w:rFonts w:eastAsia="Times New Roman" w:cstheme="minorHAnsi"/>
-          <w:color w:val="0070C0"/>
-          <w:kern w:val="0"/>
-          <w:sz w:val="28"/>
-          <w:szCs w:val="28"/>
-          <w:lang w:eastAsia="en-GB"/>
-          <w14:ligatures w14:val="none"/>
-        </w:rPr>
-        <w:t>Eric Arthur Blair</w:t>
-      </w:r>
-      <w:r>
-        <w:rPr>
-          <w:rFonts w:eastAsia="Times New Roman" w:cstheme="minorHAnsi"/>
           <w:b/>
           <w:bCs/>
           <w:color w:val="0070C0"/>
@@ -154,6 +229,20 @@
           <w:lang w:eastAsia="en-GB"/>
           <w14:ligatures w14:val="none"/>
         </w:rPr>
+        <w:t>Eric Arthur Blair</w:t>
+      </w:r>
+      <w:r>
+        <w:rPr>
+          <w:rFonts w:eastAsia="Times New Roman" w:cstheme="minorHAnsi"/>
+          <w:b/>
+          <w:bCs/>
+          <w:color w:val="0070C0"/>
+          <w:kern w:val="0"/>
+          <w:sz w:val="28"/>
+          <w:szCs w:val="28"/>
+          <w:lang w:eastAsia="en-GB"/>
+          <w14:ligatures w14:val="none"/>
+        </w:rPr>
         <w:t xml:space="preserve"> </w:t>
       </w:r>
       <w:r>
@@ -314,42 +403,8 @@
         <w:spacing w:before="60" w:after="60"/>
         <w:rPr>
           <w:rFonts w:eastAsia="Times New Roman" w:cstheme="minorHAnsi"/>
-          <w:color w:val="FF0000"/>
-          <w:kern w:val="0"/>
-          <w:sz w:val="28"/>
-          <w:szCs w:val="28"/>
-          <w:lang w:eastAsia="en-GB"/>
-          <w14:ligatures w14:val="none"/>
-        </w:rPr>
-      </w:pPr>
-    </w:p>
-    <w:p>
-      <w:pPr>
-        <w:spacing w:before="60" w:after="60"/>
-        <w:rPr>
-          <w:rFonts w:eastAsia="Times New Roman" w:cstheme="minorHAnsi"/>
-          <w:kern w:val="0"/>
-          <w:sz w:val="28"/>
-          <w:szCs w:val="28"/>
-          <w:lang w:eastAsia="en-GB"/>
-          <w14:ligatures w14:val="none"/>
-        </w:rPr>
-      </w:pPr>
-      <w:r>
-        <w:rPr>
-          <w:rFonts w:eastAsia="Times New Roman" w:cstheme="minorHAnsi"/>
-          <w:color w:val="FF0000"/>
-          <w:kern w:val="0"/>
-          <w:sz w:val="28"/>
-          <w:szCs w:val="28"/>
-          <w:lang w:eastAsia="en-GB"/>
-          <w14:ligatures w14:val="none"/>
-        </w:rPr>
-        <w:t xml:space="preserve">Britský </w:t>
-      </w:r>
-      <w:r>
-        <w:rPr>
-          <w:rFonts w:eastAsia="Times New Roman" w:cstheme="minorHAnsi"/>
+          <w:b/>
+          <w:bCs/>
           <w:color w:val="0070C0"/>
           <w:kern w:val="0"/>
           <w:sz w:val="28"/>
@@ -357,65 +412,35 @@
           <w:lang w:eastAsia="en-GB"/>
           <w14:ligatures w14:val="none"/>
         </w:rPr>
-        <w:t>spisovatel</w:t>
-      </w:r>
-      <w:r>
-        <w:rPr>
-          <w:rFonts w:eastAsia="Times New Roman" w:cstheme="minorHAnsi"/>
-          <w:kern w:val="0"/>
-          <w:sz w:val="28"/>
-          <w:szCs w:val="28"/>
-          <w:lang w:eastAsia="en-GB"/>
-          <w14:ligatures w14:val="none"/>
-        </w:rPr>
-        <w:t xml:space="preserve">, </w:t>
-      </w:r>
-      <w:r>
-        <w:rPr>
-          <w:rFonts w:eastAsia="Times New Roman" w:cstheme="minorHAnsi"/>
-          <w:color w:val="00B050"/>
-          <w:kern w:val="0"/>
-          <w:sz w:val="28"/>
-          <w:szCs w:val="28"/>
-          <w:lang w:eastAsia="en-GB"/>
-          <w14:ligatures w14:val="none"/>
-        </w:rPr>
-        <w:t xml:space="preserve">novinář </w:t>
-      </w:r>
-      <w:r>
-        <w:rPr>
-          <w:rFonts w:eastAsia="Times New Roman" w:cstheme="minorHAnsi"/>
-          <w:kern w:val="0"/>
-          <w:sz w:val="28"/>
-          <w:szCs w:val="28"/>
-          <w:lang w:eastAsia="en-GB"/>
-          <w14:ligatures w14:val="none"/>
-        </w:rPr>
-        <w:t xml:space="preserve">a </w:t>
-      </w:r>
-      <w:r>
-        <w:rPr>
-          <w:rFonts w:eastAsia="Times New Roman" w:cstheme="minorHAnsi"/>
-          <w:color w:val="ED7D31" w:themeColor="accent2"/>
-          <w:kern w:val="0"/>
-          <w:sz w:val="28"/>
-          <w:szCs w:val="28"/>
-          <w:lang w:eastAsia="en-GB"/>
-          <w14:ligatures w14:val="none"/>
-        </w:rPr>
-        <w:t>esejista</w:t>
-      </w:r>
-      <w:r>
-        <w:rPr>
-          <w:rFonts w:eastAsia="Times New Roman" w:cstheme="minorHAnsi"/>
-          <w:kern w:val="0"/>
-          <w:sz w:val="28"/>
-          <w:szCs w:val="28"/>
-          <w:lang w:eastAsia="en-GB"/>
-          <w14:ligatures w14:val="none"/>
-        </w:rPr>
-        <w:t xml:space="preserve">. </w:t>
-      </w:r>
+      </w:pPr>
+      <w:r>
+        <w:rPr>
+          <w:rFonts w:eastAsia="Times New Roman" w:cstheme="minorHAnsi"/>
+          <w:b/>
+          <w:bCs/>
+          <w:color w:val="0070C0"/>
+          <w:kern w:val="0"/>
+          <w:sz w:val="28"/>
+          <w:szCs w:val="28"/>
+          <w:lang w:eastAsia="en-GB"/>
+          <w14:ligatures w14:val="none"/>
+        </w:rPr>
+        <w:t xml:space="preserve">Britský spisovatel, novinář a esejista. </w:t>
+      </w:r>
+    </w:p>
+    <w:p>
+      <w:pPr>
+        <w:spacing w:before="60" w:after="60"/>
+        <w:rPr>
+          <w:rFonts w:eastAsia="Times New Roman" w:cstheme="minorHAnsi"/>
+          <w:color w:val="0070C0"/>
+          <w:kern w:val="0"/>
+          <w:sz w:val="28"/>
+          <w:szCs w:val="28"/>
+          <w:lang w:eastAsia="en-GB"/>
+          <w14:ligatures w14:val="none"/>
+        </w:rPr>
+      </w:pPr>
     </w:p>
     <w:p>
       <w:pPr>
@@ -836,6 +861,81 @@
           <w14:ligatures w14:val="none"/>
         </w:rPr>
       </w:pPr>
+      <w:r>
+        <w:rPr>
+          <w:noProof/>
+        </w:rPr>
+        <w:drawing>
+          <wp:anchor distT="0" distB="0" distL="114300" distR="114300" simplePos="0" relativeHeight="251661312" behindDoc="1" locked="0" layoutInCell="1" allowOverlap="1" wp14:anchorId="15284424" wp14:editId="486AFD25">
+            <wp:simplePos x="0" y="0"/>
+            <wp:positionH relativeFrom="column">
+              <wp:posOffset>4013835</wp:posOffset>
+            </wp:positionH>
+            <wp:positionV relativeFrom="paragraph">
+              <wp:posOffset>194310</wp:posOffset>
+            </wp:positionV>
+            <wp:extent cx="2235200" cy="3421380"/>
+            <wp:effectExtent l="0" t="0" r="0" b="0"/>
+            <wp:wrapTight wrapText="bothSides">
+              <wp:wrapPolygon edited="0">
+                <wp:start x="0" y="0"/>
+                <wp:lineTo x="0" y="21488"/>
+                <wp:lineTo x="21477" y="21488"/>
+                <wp:lineTo x="21477" y="0"/>
+                <wp:lineTo x="0" y="0"/>
+              </wp:wrapPolygon>
+            </wp:wrapTight>
+            <wp:docPr id="793721250" name="Picture 4" descr="Nadechnout se - George Orwell | Databáze knih"/>
+            <wp:cNvGraphicFramePr>
+              <a:graphicFrameLocks xmlns:a="http://schemas.openxmlformats.org/drawingml/2006/main" noChangeAspect="1"/>
+            </wp:cNvGraphicFramePr>
+            <a:graphic xmlns:a="http://schemas.openxmlformats.org/drawingml/2006/main">
+              <a:graphicData uri="http://schemas.openxmlformats.org/drawingml/2006/picture">
+                <pic:pic xmlns:pic="http://schemas.openxmlformats.org/drawingml/2006/picture">
+                  <pic:nvPicPr>
+                    <pic:cNvPr id="0" name="Picture 7" descr="Nadechnout se - George Orwell | Databáze knih"/>
+                    <pic:cNvPicPr>
+                      <a:picLocks noChangeAspect="1" noChangeArrowheads="1"/>
+                    </pic:cNvPicPr>
+                  </pic:nvPicPr>
+                  <pic:blipFill>
+                    <a:blip r:embed="rId6">
+                      <a:extLst>
+                        <a:ext uri="{28A0092B-C50C-407E-A947-70E740481C1C}">
+                          <a14:useLocalDpi xmlns:a14="http://schemas.microsoft.com/office/drawing/2010/main" val="0"/>
+                        </a:ext>
+                      </a:extLst>
+                    </a:blip>
+                    <a:srcRect/>
+                    <a:stretch>
+                      <a:fillRect/>
+                    </a:stretch>
+                  </pic:blipFill>
+                  <pic:spPr bwMode="auto">
+                    <a:xfrm>
+                      <a:off x="0" y="0"/>
+                      <a:ext cx="2235200" cy="3421380"/>
+                    </a:xfrm>
+                    <a:prstGeom prst="rect">
+                      <a:avLst/>
+                    </a:prstGeom>
+                    <a:noFill/>
+                    <a:ln>
+                      <a:noFill/>
+                    </a:ln>
+                  </pic:spPr>
+                </pic:pic>
+              </a:graphicData>
+            </a:graphic>
+            <wp14:sizeRelH relativeFrom="page">
+              <wp14:pctWidth>0</wp14:pctWidth>
+            </wp14:sizeRelH>
+            <wp14:sizeRelV relativeFrom="page">
+              <wp14:pctHeight>0</wp14:pctHeight>
+            </wp14:sizeRelV>
+          </wp:anchor>
+        </w:drawing>
+      </w:r>
     </w:p>
     <w:p>
       <w:pPr>
@@ -921,6 +1021,18 @@
           <w14:ligatures w14:val="none"/>
         </w:rPr>
         <w:t>1984</w:t>
+      </w:r>
+      <w:r>
+        <w:fldChar w:fldCharType="begin"/>
+      </w:r>
+      <w:r>
+        <w:instrText xml:space="preserve"> INCLUDEPICTURE "https://www.databazeknih.cz/img/books/39_/391098/big_nadechnout-se-cbr-391098.jpg" \* MERGEFORMATINET </w:instrText>
+      </w:r>
+      <w:r>
+        <w:fldChar w:fldCharType="separate"/>
+      </w:r>
+      <w:r>
+        <w:fldChar w:fldCharType="end"/>
       </w:r>
     </w:p>
     <w:p>
@@ -1364,6 +1476,7 @@
           <w:lang w:eastAsia="en-GB"/>
           <w14:ligatures w14:val="none"/>
         </w:rPr>
+        <w:lastRenderedPageBreak/>
         <w:t>LITERÁRNÍ TEORIE</w:t>
       </w:r>
     </w:p>
@@ -1386,6 +1499,81 @@
       </w:pPr>
       <w:r>
         <w:rPr>
+          <w:noProof/>
+        </w:rPr>
+        <w:drawing>
+          <wp:anchor distT="0" distB="0" distL="114300" distR="114300" simplePos="0" relativeHeight="251659264" behindDoc="1" locked="0" layoutInCell="1" allowOverlap="1" wp14:anchorId="16B8FD54" wp14:editId="68D7B0CE">
+            <wp:simplePos x="0" y="0"/>
+            <wp:positionH relativeFrom="column">
+              <wp:posOffset>3940810</wp:posOffset>
+            </wp:positionH>
+            <wp:positionV relativeFrom="paragraph">
+              <wp:posOffset>175260</wp:posOffset>
+            </wp:positionV>
+            <wp:extent cx="2705100" cy="3654425"/>
+            <wp:effectExtent l="0" t="0" r="0" b="3175"/>
+            <wp:wrapTight wrapText="bothSides">
+              <wp:wrapPolygon edited="0">
+                <wp:start x="0" y="0"/>
+                <wp:lineTo x="0" y="21544"/>
+                <wp:lineTo x="21499" y="21544"/>
+                <wp:lineTo x="21499" y="0"/>
+                <wp:lineTo x="0" y="0"/>
+              </wp:wrapPolygon>
+            </wp:wrapTight>
+            <wp:docPr id="1659312786" name="Picture 2" descr="Farma zvířat - George Orwell | Databáze knih"/>
+            <wp:cNvGraphicFramePr>
+              <a:graphicFrameLocks xmlns:a="http://schemas.openxmlformats.org/drawingml/2006/main" noChangeAspect="1"/>
+            </wp:cNvGraphicFramePr>
+            <a:graphic xmlns:a="http://schemas.openxmlformats.org/drawingml/2006/main">
+              <a:graphicData uri="http://schemas.openxmlformats.org/drawingml/2006/picture">
+                <pic:pic xmlns:pic="http://schemas.openxmlformats.org/drawingml/2006/picture">
+                  <pic:nvPicPr>
+                    <pic:cNvPr id="0" name="Picture 3" descr="Farma zvířat - George Orwell | Databáze knih"/>
+                    <pic:cNvPicPr>
+                      <a:picLocks noChangeAspect="1" noChangeArrowheads="1"/>
+                    </pic:cNvPicPr>
+                  </pic:nvPicPr>
+                  <pic:blipFill>
+                    <a:blip r:embed="rId7">
+                      <a:extLst>
+                        <a:ext uri="{28A0092B-C50C-407E-A947-70E740481C1C}">
+                          <a14:useLocalDpi xmlns:a14="http://schemas.microsoft.com/office/drawing/2010/main" val="0"/>
+                        </a:ext>
+                      </a:extLst>
+                    </a:blip>
+                    <a:srcRect/>
+                    <a:stretch>
+                      <a:fillRect/>
+                    </a:stretch>
+                  </pic:blipFill>
+                  <pic:spPr bwMode="auto">
+                    <a:xfrm>
+                      <a:off x="0" y="0"/>
+                      <a:ext cx="2705100" cy="3654425"/>
+                    </a:xfrm>
+                    <a:prstGeom prst="rect">
+                      <a:avLst/>
+                    </a:prstGeom>
+                    <a:noFill/>
+                    <a:ln>
+                      <a:noFill/>
+                    </a:ln>
+                  </pic:spPr>
+                </pic:pic>
+              </a:graphicData>
+            </a:graphic>
+            <wp14:sizeRelH relativeFrom="page">
+              <wp14:pctWidth>0</wp14:pctWidth>
+            </wp14:sizeRelH>
+            <wp14:sizeRelV relativeFrom="page">
+              <wp14:pctHeight>0</wp14:pctHeight>
+            </wp14:sizeRelV>
+          </wp:anchor>
+        </w:drawing>
+      </w:r>
+      <w:r>
+        <w:rPr>
           <w:rFonts w:eastAsia="Times New Roman" w:cstheme="minorHAnsi"/>
           <w:color w:val="FF0000"/>
           <w:kern w:val="0"/>
@@ -1396,6 +1584,30 @@
         </w:rPr>
         <w:t>Téma</w:t>
       </w:r>
+      <w:r>
+        <w:fldChar w:fldCharType="begin"/>
+      </w:r>
+      <w:r>
+        <w:instrText xml:space="preserve"> INCLUDEPICTURE "https://cdn.storyboardthat.com/storyboard-srcsets/cs-examples/animal-farm---konflikt.png" \* MERGEFORMATINET </w:instrText>
+      </w:r>
+      <w:r>
+        <w:fldChar w:fldCharType="separate"/>
+      </w:r>
+      <w:r>
+        <w:fldChar w:fldCharType="end"/>
+      </w:r>
+      <w:r>
+        <w:fldChar w:fldCharType="begin"/>
+      </w:r>
+      <w:r>
+        <w:instrText xml:space="preserve"> INCLUDEPICTURE "https://www.databazeknih.cz/img/books/29_/29638/big_farma-zvirat-Zok-29638.jpg" \* MERGEFORMATINET </w:instrText>
+      </w:r>
+      <w:r>
+        <w:fldChar w:fldCharType="separate"/>
+      </w:r>
+      <w:r>
+        <w:fldChar w:fldCharType="end"/>
+      </w:r>
     </w:p>
     <w:p>
       <w:pPr>
@@ -1422,7 +1634,6 @@
           <w:lang w:val="cs-CZ" w:eastAsia="en-GB"/>
           <w14:ligatures w14:val="none"/>
         </w:rPr>
-        <w:lastRenderedPageBreak/>
         <w:t xml:space="preserve">Povstání </w:t>
       </w:r>
       <w:r>
@@ -1964,6 +2175,87 @@
           <w14:ligatures w14:val="none"/>
         </w:rPr>
       </w:pPr>
+      <w:r>
+        <w:rPr>
+          <w:noProof/>
+        </w:rPr>
+        <w:drawing>
+          <wp:anchor distT="0" distB="0" distL="114300" distR="114300" simplePos="0" relativeHeight="251660288" behindDoc="1" locked="0" layoutInCell="1" allowOverlap="1" wp14:anchorId="0233A7A5" wp14:editId="6EE8D310">
+            <wp:simplePos x="0" y="0"/>
+            <wp:positionH relativeFrom="column">
+              <wp:posOffset>-510540</wp:posOffset>
+            </wp:positionH>
+            <wp:positionV relativeFrom="paragraph">
+              <wp:posOffset>254635</wp:posOffset>
+            </wp:positionV>
+            <wp:extent cx="6790055" cy="3144520"/>
+            <wp:effectExtent l="0" t="0" r="0" b="0"/>
+            <wp:wrapTight wrapText="bothSides">
+              <wp:wrapPolygon edited="0">
+                <wp:start x="485" y="174"/>
+                <wp:lineTo x="444" y="19890"/>
+                <wp:lineTo x="121" y="20675"/>
+                <wp:lineTo x="81" y="20850"/>
+                <wp:lineTo x="242" y="21286"/>
+                <wp:lineTo x="242" y="21460"/>
+                <wp:lineTo x="3394" y="21460"/>
+                <wp:lineTo x="9534" y="21286"/>
+                <wp:lineTo x="21170" y="20414"/>
+                <wp:lineTo x="21089" y="174"/>
+                <wp:lineTo x="485" y="174"/>
+              </wp:wrapPolygon>
+            </wp:wrapTight>
+            <wp:docPr id="855868119" name="Picture 3" descr="Literární Konflikt ve Farmářské Analýze"/>
+            <wp:cNvGraphicFramePr>
+              <a:graphicFrameLocks xmlns:a="http://schemas.openxmlformats.org/drawingml/2006/main" noChangeAspect="1"/>
+            </wp:cNvGraphicFramePr>
+            <a:graphic xmlns:a="http://schemas.openxmlformats.org/drawingml/2006/main">
+              <a:graphicData uri="http://schemas.openxmlformats.org/drawingml/2006/picture">
+                <pic:pic xmlns:pic="http://schemas.openxmlformats.org/drawingml/2006/picture">
+                  <pic:nvPicPr>
+                    <pic:cNvPr id="0" name="Picture 5" descr="Literární Konflikt ve Farmářské Analýze"/>
+                    <pic:cNvPicPr>
+                      <a:picLocks noChangeAspect="1" noChangeArrowheads="1"/>
+                    </pic:cNvPicPr>
+                  </pic:nvPicPr>
+                  <pic:blipFill>
+                    <a:blip r:embed="rId8">
+                      <a:extLst>
+                        <a:ext uri="{28A0092B-C50C-407E-A947-70E740481C1C}">
+                          <a14:useLocalDpi xmlns:a14="http://schemas.microsoft.com/office/drawing/2010/main" val="0"/>
+                        </a:ext>
+                      </a:extLst>
+                    </a:blip>
+                    <a:srcRect/>
+                    <a:stretch>
+                      <a:fillRect/>
+                    </a:stretch>
+                  </pic:blipFill>
+                  <pic:spPr bwMode="auto">
+                    <a:xfrm>
+                      <a:off x="0" y="0"/>
+                      <a:ext cx="6790055" cy="3144520"/>
+                    </a:xfrm>
+                    <a:prstGeom prst="rect">
+                      <a:avLst/>
+                    </a:prstGeom>
+                    <a:noFill/>
+                    <a:ln>
+                      <a:noFill/>
+                    </a:ln>
+                  </pic:spPr>
+                </pic:pic>
+              </a:graphicData>
+            </a:graphic>
+            <wp14:sizeRelH relativeFrom="page">
+              <wp14:pctWidth>0</wp14:pctWidth>
+            </wp14:sizeRelH>
+            <wp14:sizeRelV relativeFrom="page">
+              <wp14:pctHeight>0</wp14:pctHeight>
+            </wp14:sizeRelV>
+          </wp:anchor>
+        </w:drawing>
+      </w:r>
       <w:r>
         <w:rPr>
           <w:rFonts w:eastAsia="Times New Roman" w:cstheme="minorHAnsi"/>
@@ -2839,7 +3131,6 @@
           <w:lang w:val="cs-CZ" w:eastAsia="en-GB"/>
           <w14:ligatures w14:val="none"/>
         </w:rPr>
-        <w:lastRenderedPageBreak/>
         <w:t>Vypravěč</w:t>
       </w:r>
       <w:r>
@@ -3548,6 +3839,7 @@
           <w:lang w:eastAsia="en-GB"/>
           <w14:ligatures w14:val="none"/>
         </w:rPr>
+        <w:lastRenderedPageBreak/>
         <w:t>Napoleon</w:t>
       </w:r>
       <w:r>
@@ -4264,7 +4556,6 @@
           <w:lang w:eastAsia="en-GB"/>
           <w14:ligatures w14:val="none"/>
         </w:rPr>
-        <w:lastRenderedPageBreak/>
         <w:t xml:space="preserve">pasivní </w:t>
       </w:r>
       <w:r>
@@ -4813,6 +5104,7 @@
           <w:lang w:eastAsia="en-GB"/>
           <w14:ligatures w14:val="none"/>
         </w:rPr>
+        <w:lastRenderedPageBreak/>
         <w:t>Každý, kdo chodí po dvou je nepřítel.</w:t>
       </w:r>
     </w:p>

</xml_diff>